<commit_message>
add bitstream xsa for pfb2 ip.
</commit_message>
<xml_diff>
--- a/thesis_files/[2] vivado/export & re-create vivado block design.docx
+++ b/thesis_files/[2] vivado/export & re-create vivado block design.docx
@@ -16,7 +16,7 @@
           <w:b/>
           <w:sz w:val="24"/>
         </w:rPr>
-        <w:t>e</w:t>
+        <w:t>E</w:t>
       </w:r>
       <w:r>
         <w:rPr>
@@ -24,7 +24,7 @@
           <w:b/>
           <w:sz w:val="24"/>
         </w:rPr>
-        <w:t>xport</w:t>
+        <w:t xml:space="preserve">xport &amp; </w:t>
       </w:r>
       <w:r>
         <w:rPr>
@@ -32,7 +32,7 @@
           <w:b/>
           <w:sz w:val="24"/>
         </w:rPr>
-        <w:t xml:space="preserve"> &amp; </w:t>
+        <w:t>re-create vivado block design</w:t>
       </w:r>
       <w:r>
         <w:rPr>
@@ -40,185 +40,209 @@
           <w:b/>
           <w:sz w:val="24"/>
         </w:rPr>
+        <w:t xml:space="preserve"> </w:t>
+      </w:r>
+      <w:r>
+        <w:rPr>
+          <w:rFonts w:ascii="Times New Roman" w:hAnsi="Times New Roman" w:cs="Times New Roman"/>
+          <w:sz w:val="24"/>
+        </w:rPr>
+        <w:t>(zcu216, vivado 2020.2</w:t>
+      </w:r>
+      <w:r>
+        <w:rPr>
+          <w:rFonts w:ascii="Times New Roman" w:hAnsi="Times New Roman" w:cs="Times New Roman"/>
+          <w:sz w:val="24"/>
+        </w:rPr>
+        <w:t>,</w:t>
+      </w:r>
+      <w:r>
+        <w:rPr>
+          <w:rFonts w:ascii="Times New Roman" w:hAnsi="Times New Roman" w:cs="Times New Roman"/>
+          <w:b/>
+          <w:sz w:val="24"/>
+        </w:rPr>
+        <w:t xml:space="preserve"> </w:t>
+      </w:r>
+      <w:r>
+        <w:rPr>
+          <w:rFonts w:ascii="Times New Roman" w:hAnsi="Times New Roman" w:cs="Times New Roman"/>
+          <w:noProof/>
+          <w:sz w:val="24"/>
+          <w:szCs w:val="24"/>
+        </w:rPr>
+        <w:t xml:space="preserve">qick repo </w:t>
+      </w:r>
+      <w:r>
+        <w:rPr>
+          <w:rFonts w:ascii="Times New Roman" w:hAnsi="Times New Roman" w:cs="Times New Roman"/>
+          <w:noProof/>
+          <w:sz w:val="24"/>
+          <w:szCs w:val="24"/>
+        </w:rPr>
+        <w:t>fb4a08f</w:t>
+      </w:r>
+      <w:r>
+        <w:rPr>
+          <w:rFonts w:ascii="Times New Roman" w:hAnsi="Times New Roman" w:cs="Times New Roman"/>
+          <w:b/>
+          <w:sz w:val="24"/>
+        </w:rPr>
+        <w:t>)</w:t>
+      </w:r>
+    </w:p>
+    <w:p>
+      <w:pPr>
+        <w:rPr>
+          <w:rFonts w:ascii="Times New Roman" w:hAnsi="Times New Roman" w:cs="Times New Roman"/>
+          <w:sz w:val="24"/>
+        </w:rPr>
+      </w:pPr>
+      <w:r>
+        <w:rPr>
+          <w:rFonts w:ascii="Times New Roman" w:hAnsi="Times New Roman" w:cs="Times New Roman"/>
+          <w:sz w:val="24"/>
+        </w:rPr>
+        <w:t>L</w:t>
+      </w:r>
+      <w:r>
+        <w:rPr>
+          <w:rFonts w:ascii="Times New Roman" w:hAnsi="Times New Roman" w:cs="Times New Roman"/>
+          <w:sz w:val="24"/>
+        </w:rPr>
+        <w:t>ink</w:t>
+      </w:r>
+      <w:r>
+        <w:rPr>
+          <w:rFonts w:ascii="Times New Roman" w:hAnsi="Times New Roman" w:cs="Times New Roman"/>
+          <w:sz w:val="24"/>
+        </w:rPr>
+        <w:t xml:space="preserve"> to the version of qick that is used to generate the results in this section is here:</w:t>
+      </w:r>
+    </w:p>
+    <w:p>
+      <w:pPr>
+        <w:rPr>
+          <w:rFonts w:ascii="Times New Roman" w:hAnsi="Times New Roman" w:cs="Times New Roman"/>
+          <w:sz w:val="24"/>
+        </w:rPr>
+      </w:pPr>
+      <w:hyperlink r:id="rId8" w:history="1">
+        <w:r>
+          <w:rPr>
+            <w:rStyle w:val="Hyperlink"/>
+            <w:rFonts w:ascii="Times New Roman" w:hAnsi="Times New Roman" w:cs="Times New Roman"/>
+            <w:sz w:val="24"/>
+          </w:rPr>
+          <w:t>https://github.com/openquantumhardware/qick/tree/fb4a08fc544345af344e129b6d7c1bd98cf914f3</w:t>
+        </w:r>
+      </w:hyperlink>
+      <w:bookmarkStart w:id="0" w:name="_GoBack"/>
+      <w:bookmarkEnd w:id="0"/>
+    </w:p>
+    <w:p>
+      <w:pPr>
+        <w:rPr>
+          <w:rFonts w:ascii="Times New Roman" w:hAnsi="Times New Roman" w:cs="Times New Roman"/>
+          <w:sz w:val="24"/>
+        </w:rPr>
+      </w:pPr>
+    </w:p>
+    <w:p>
+      <w:pPr>
+        <w:rPr>
+          <w:rFonts w:ascii="Times New Roman" w:hAnsi="Times New Roman" w:cs="Times New Roman"/>
+          <w:sz w:val="24"/>
+          <w:u w:val="single"/>
+        </w:rPr>
+      </w:pPr>
+      <w:r>
+        <w:rPr>
+          <w:rFonts w:ascii="Times New Roman" w:hAnsi="Times New Roman" w:cs="Times New Roman"/>
+          <w:sz w:val="24"/>
+          <w:u w:val="single"/>
+        </w:rPr>
+        <w:t>export vivado block design</w:t>
+      </w:r>
+    </w:p>
+    <w:p>
+      <w:pPr>
+        <w:rPr>
+          <w:rFonts w:ascii="Times New Roman" w:hAnsi="Times New Roman" w:cs="Times New Roman"/>
+          <w:sz w:val="24"/>
+        </w:rPr>
+      </w:pPr>
+      <w:r>
+        <w:rPr>
+          <w:rFonts w:ascii="Times New Roman" w:hAnsi="Times New Roman" w:cs="Times New Roman"/>
+          <w:sz w:val="24"/>
+        </w:rPr>
+        <w:t xml:space="preserve">Let’s say you have the following block design that you want to export to a </w:t>
+      </w:r>
+      <w:r>
+        <w:rPr>
+          <w:rFonts w:ascii="Times New Roman" w:hAnsi="Times New Roman" w:cs="Times New Roman"/>
+          <w:sz w:val="24"/>
+        </w:rPr>
+        <w:t>“</w:t>
+      </w:r>
+      <w:r>
+        <w:rPr>
+          <w:rFonts w:ascii="Times New Roman" w:hAnsi="Times New Roman" w:cs="Times New Roman"/>
+          <w:sz w:val="24"/>
+        </w:rPr>
+        <w:t>.tcl</w:t>
+      </w:r>
+      <w:r>
+        <w:rPr>
+          <w:rFonts w:ascii="Times New Roman" w:hAnsi="Times New Roman" w:cs="Times New Roman"/>
+          <w:sz w:val="24"/>
+        </w:rPr>
+        <w:t>” file for distri</w:t>
+      </w:r>
+      <w:r>
+        <w:rPr>
+          <w:rFonts w:ascii="Times New Roman" w:hAnsi="Times New Roman" w:cs="Times New Roman"/>
+          <w:sz w:val="24"/>
+        </w:rPr>
+        <w:t>bution</w:t>
+      </w:r>
+      <w:r>
+        <w:rPr>
+          <w:rFonts w:ascii="Times New Roman" w:hAnsi="Times New Roman" w:cs="Times New Roman"/>
+          <w:sz w:val="24"/>
+        </w:rPr>
+        <w:t xml:space="preserve"> and which can be re-created by following the steps in </w:t>
+      </w:r>
+      <w:r>
+        <w:rPr>
+          <w:rFonts w:ascii="Times New Roman" w:hAnsi="Times New Roman" w:cs="Times New Roman"/>
+          <w:i/>
+          <w:sz w:val="24"/>
+        </w:rPr>
         <w:t>re-create vivado block design</w:t>
       </w:r>
       <w:r>
         <w:rPr>
           <w:rFonts w:ascii="Times New Roman" w:hAnsi="Times New Roman" w:cs="Times New Roman"/>
+          <w:sz w:val="24"/>
+        </w:rPr>
+        <w:t xml:space="preserve"> section:</w:t>
+      </w:r>
+    </w:p>
+    <w:p>
+      <w:pPr>
+        <w:rPr>
+          <w:rFonts w:ascii="Times New Roman" w:hAnsi="Times New Roman" w:cs="Times New Roman"/>
           <w:b/>
           <w:sz w:val="24"/>
         </w:rPr>
-        <w:t xml:space="preserve"> </w:t>
-      </w:r>
-      <w:r>
-        <w:rPr>
-          <w:rFonts w:ascii="Times New Roman" w:hAnsi="Times New Roman" w:cs="Times New Roman"/>
-          <w:sz w:val="24"/>
-        </w:rPr>
-        <w:t>(zcu216, vivado 2020.2</w:t>
-      </w:r>
-      <w:r>
-        <w:rPr>
-          <w:rFonts w:ascii="Times New Roman" w:hAnsi="Times New Roman" w:cs="Times New Roman"/>
-          <w:sz w:val="24"/>
-        </w:rPr>
-        <w:t>,</w:t>
-      </w:r>
+      </w:pPr>
       <w:r>
         <w:rPr>
           <w:rFonts w:ascii="Times New Roman" w:hAnsi="Times New Roman" w:cs="Times New Roman"/>
           <w:b/>
-          <w:sz w:val="24"/>
-        </w:rPr>
-        <w:t xml:space="preserve"> </w:t>
-      </w:r>
-      <w:r>
-        <w:rPr>
-          <w:rFonts w:ascii="Times New Roman" w:hAnsi="Times New Roman" w:cs="Times New Roman"/>
-          <w:noProof/>
-          <w:sz w:val="24"/>
-          <w:szCs w:val="24"/>
-        </w:rPr>
-        <w:t xml:space="preserve">qick repo </w:t>
-      </w:r>
-      <w:r>
-        <w:rPr>
-          <w:rFonts w:ascii="Times New Roman" w:hAnsi="Times New Roman" w:cs="Times New Roman"/>
-          <w:noProof/>
-          <w:sz w:val="24"/>
-          <w:szCs w:val="24"/>
-        </w:rPr>
-        <w:t>fb4a08f</w:t>
-      </w:r>
-      <w:r>
-        <w:rPr>
-          <w:rFonts w:ascii="Times New Roman" w:hAnsi="Times New Roman" w:cs="Times New Roman"/>
-          <w:b/>
-          <w:sz w:val="24"/>
-        </w:rPr>
-        <w:t>)</w:t>
-      </w:r>
-    </w:p>
-    <w:p>
-      <w:pPr>
-        <w:rPr>
-          <w:rFonts w:ascii="Times New Roman" w:hAnsi="Times New Roman" w:cs="Times New Roman"/>
-          <w:b/>
-          <w:sz w:val="24"/>
-        </w:rPr>
-      </w:pPr>
-    </w:p>
-    <w:p>
-      <w:pPr>
-        <w:rPr>
-          <w:rFonts w:ascii="Times New Roman" w:hAnsi="Times New Roman" w:cs="Times New Roman"/>
-          <w:sz w:val="24"/>
-          <w:u w:val="single"/>
-        </w:rPr>
-      </w:pPr>
-      <w:r>
-        <w:rPr>
-          <w:rFonts w:ascii="Times New Roman" w:hAnsi="Times New Roman" w:cs="Times New Roman"/>
-          <w:sz w:val="24"/>
-          <w:u w:val="single"/>
-        </w:rPr>
-        <w:t>export</w:t>
-      </w:r>
-      <w:r>
-        <w:rPr>
-          <w:rFonts w:ascii="Times New Roman" w:hAnsi="Times New Roman" w:cs="Times New Roman"/>
-          <w:sz w:val="24"/>
-          <w:u w:val="single"/>
-        </w:rPr>
-        <w:t xml:space="preserve"> vivado block design</w:t>
-      </w:r>
-    </w:p>
-    <w:p>
-      <w:pPr>
-        <w:rPr>
-          <w:rFonts w:ascii="Times New Roman" w:hAnsi="Times New Roman" w:cs="Times New Roman"/>
-          <w:sz w:val="24"/>
-          <w:u w:val="single"/>
-        </w:rPr>
-      </w:pPr>
-    </w:p>
-    <w:p>
-      <w:pPr>
-        <w:rPr>
-          <w:rFonts w:ascii="Times New Roman" w:hAnsi="Times New Roman" w:cs="Times New Roman"/>
-          <w:sz w:val="24"/>
-        </w:rPr>
-      </w:pPr>
-      <w:r>
-        <w:rPr>
-          <w:rFonts w:ascii="Times New Roman" w:hAnsi="Times New Roman" w:cs="Times New Roman"/>
-          <w:sz w:val="24"/>
-        </w:rPr>
-        <w:t xml:space="preserve">Let’s say you have the following block design that you want to export to a </w:t>
-      </w:r>
-      <w:r>
-        <w:rPr>
-          <w:rFonts w:ascii="Times New Roman" w:hAnsi="Times New Roman" w:cs="Times New Roman"/>
-          <w:sz w:val="24"/>
-        </w:rPr>
-        <w:t>“</w:t>
-      </w:r>
-      <w:r>
-        <w:rPr>
-          <w:rFonts w:ascii="Times New Roman" w:hAnsi="Times New Roman" w:cs="Times New Roman"/>
-          <w:sz w:val="24"/>
-        </w:rPr>
-        <w:t>.tcl</w:t>
-      </w:r>
-      <w:r>
-        <w:rPr>
-          <w:rFonts w:ascii="Times New Roman" w:hAnsi="Times New Roman" w:cs="Times New Roman"/>
-          <w:sz w:val="24"/>
-        </w:rPr>
-        <w:t>” file for distri</w:t>
-      </w:r>
-      <w:r>
-        <w:rPr>
-          <w:rFonts w:ascii="Times New Roman" w:hAnsi="Times New Roman" w:cs="Times New Roman"/>
-          <w:sz w:val="24"/>
-        </w:rPr>
-        <w:t>bution</w:t>
-      </w:r>
-      <w:r>
-        <w:rPr>
-          <w:rFonts w:ascii="Times New Roman" w:hAnsi="Times New Roman" w:cs="Times New Roman"/>
-          <w:sz w:val="24"/>
-        </w:rPr>
-        <w:t xml:space="preserve"> and which can be re-created by following the steps in </w:t>
-      </w:r>
-      <w:r>
-        <w:rPr>
-          <w:rFonts w:ascii="Times New Roman" w:hAnsi="Times New Roman" w:cs="Times New Roman"/>
-          <w:i/>
-          <w:sz w:val="24"/>
-        </w:rPr>
-        <w:t>re-create vivado block design</w:t>
-      </w:r>
-      <w:r>
-        <w:rPr>
-          <w:rFonts w:ascii="Times New Roman" w:hAnsi="Times New Roman" w:cs="Times New Roman"/>
-          <w:sz w:val="24"/>
-        </w:rPr>
-        <w:t xml:space="preserve"> section:</w:t>
-      </w:r>
-    </w:p>
-    <w:p>
-      <w:pPr>
-        <w:rPr>
-          <w:rFonts w:ascii="Times New Roman" w:hAnsi="Times New Roman" w:cs="Times New Roman"/>
-          <w:b/>
-          <w:sz w:val="24"/>
-        </w:rPr>
-      </w:pPr>
-      <w:r>
-        <w:rPr>
-          <w:rFonts w:ascii="Times New Roman" w:hAnsi="Times New Roman" w:cs="Times New Roman"/>
-          <w:b/>
+          <w:noProof/>
           <w:sz w:val="24"/>
         </w:rPr>
         <w:drawing>
@@ -226,150 +250,6 @@
             <wp:extent cx="5943600" cy="3016250"/>
             <wp:effectExtent l="0" t="0" r="0" b="0"/>
             <wp:docPr id="4" name="Picture 4"/>
-            <wp:cNvGraphicFramePr>
-              <a:graphicFrameLocks xmlns:a="http://schemas.openxmlformats.org/drawingml/2006/main" noChangeAspect="1"/>
-            </wp:cNvGraphicFramePr>
-            <a:graphic xmlns:a="http://schemas.openxmlformats.org/drawingml/2006/main">
-              <a:graphicData uri="http://schemas.openxmlformats.org/drawingml/2006/picture">
-                <pic:pic xmlns:pic="http://schemas.openxmlformats.org/drawingml/2006/picture">
-                  <pic:nvPicPr>
-                    <pic:cNvPr id="1" name=""/>
-                    <pic:cNvPicPr/>
-                  </pic:nvPicPr>
-                  <pic:blipFill>
-                    <a:blip r:embed="rId8"/>
-                    <a:stretch>
-                      <a:fillRect/>
-                    </a:stretch>
-                  </pic:blipFill>
-                  <pic:spPr>
-                    <a:xfrm>
-                      <a:off x="0" y="0"/>
-                      <a:ext cx="5943600" cy="3016250"/>
-                    </a:xfrm>
-                    <a:prstGeom prst="rect">
-                      <a:avLst/>
-                    </a:prstGeom>
-                  </pic:spPr>
-                </pic:pic>
-              </a:graphicData>
-            </a:graphic>
-          </wp:inline>
-        </w:drawing>
-      </w:r>
-    </w:p>
-    <w:p>
-      <w:pPr>
-        <w:pStyle w:val="ListParagraph"/>
-        <w:numPr>
-          <w:ilvl w:val="0"/>
-          <w:numId w:val="14"/>
-        </w:numPr>
-        <w:rPr>
-          <w:rFonts w:ascii="Times New Roman" w:hAnsi="Times New Roman" w:cs="Times New Roman"/>
-          <w:b/>
-          <w:sz w:val="24"/>
-        </w:rPr>
-      </w:pPr>
-      <w:r>
-        <w:rPr>
-          <w:rFonts w:ascii="Times New Roman" w:hAnsi="Times New Roman" w:cs="Times New Roman"/>
-          <w:noProof/>
-          <w:color w:val="000000" w:themeColor="text1"/>
-          <w:sz w:val="24"/>
-          <w:szCs w:val="24"/>
-        </w:rPr>
-        <w:t>Step1.</w:t>
-      </w:r>
-      <w:r>
-        <w:rPr>
-          <w:rFonts w:ascii="Times New Roman" w:hAnsi="Times New Roman" w:cs="Times New Roman"/>
-          <w:noProof/>
-          <w:color w:val="000000" w:themeColor="text1"/>
-          <w:sz w:val="24"/>
-          <w:szCs w:val="24"/>
-        </w:rPr>
-        <w:t xml:space="preserve"> File -&gt; Export -&gt; Export Block Design</w:t>
-      </w:r>
-      <w:r>
-        <w:rPr>
-          <w:rFonts w:ascii="Times New Roman" w:hAnsi="Times New Roman" w:cs="Times New Roman"/>
-          <w:noProof/>
-          <w:color w:val="000000" w:themeColor="text1"/>
-          <w:sz w:val="24"/>
-          <w:szCs w:val="24"/>
-        </w:rPr>
-        <w:t>, then</w:t>
-      </w:r>
-      <w:r>
-        <w:rPr>
-          <w:rFonts w:ascii="Times New Roman" w:hAnsi="Times New Roman" w:cs="Times New Roman"/>
-          <w:noProof/>
-          <w:color w:val="000000" w:themeColor="text1"/>
-          <w:sz w:val="24"/>
-          <w:szCs w:val="24"/>
-        </w:rPr>
-        <w:t xml:space="preserve"> give it a name e.g. </w:t>
-      </w:r>
-      <w:r>
-        <w:rPr>
-          <w:rFonts w:ascii="Times New Roman" w:hAnsi="Times New Roman" w:cs="Times New Roman"/>
-          <w:noProof/>
-          <w:color w:val="000000" w:themeColor="text1"/>
-          <w:sz w:val="24"/>
-          <w:szCs w:val="24"/>
-        </w:rPr>
-        <w:t>“</w:t>
-      </w:r>
-      <w:r>
-        <w:rPr>
-          <w:rFonts w:ascii="Times New Roman" w:hAnsi="Times New Roman" w:cs="Times New Roman"/>
-          <w:noProof/>
-          <w:sz w:val="24"/>
-          <w:szCs w:val="24"/>
-        </w:rPr>
-        <w:t>bd_216-pfb2.tcl”</w:t>
-      </w:r>
-      <w:r>
-        <w:rPr>
-          <w:rFonts w:ascii="Times New Roman" w:hAnsi="Times New Roman" w:cs="Times New Roman"/>
-          <w:noProof/>
-          <w:sz w:val="24"/>
-          <w:szCs w:val="24"/>
-        </w:rPr>
-        <w:t xml:space="preserve"> and</w:t>
-      </w:r>
-      <w:r>
-        <w:rPr>
-          <w:rFonts w:ascii="Times New Roman" w:hAnsi="Times New Roman" w:cs="Times New Roman"/>
-          <w:noProof/>
-          <w:color w:val="000000" w:themeColor="text1"/>
-          <w:sz w:val="24"/>
-          <w:szCs w:val="24"/>
-        </w:rPr>
-        <w:t xml:space="preserve"> choose a location to save. </w:t>
-      </w:r>
-    </w:p>
-    <w:p>
-      <w:pPr>
-        <w:jc w:val="center"/>
-        <w:rPr>
-          <w:rFonts w:ascii="Times New Roman" w:hAnsi="Times New Roman" w:cs="Times New Roman"/>
-          <w:b/>
-          <w:sz w:val="24"/>
-        </w:rPr>
-      </w:pPr>
-      <w:r>
-        <w:rPr>
-          <w:rFonts w:ascii="Times New Roman" w:hAnsi="Times New Roman" w:cs="Times New Roman"/>
-          <w:b/>
-          <w:sz w:val="24"/>
-        </w:rPr>
-        <w:drawing>
-          <wp:inline distT="0" distB="0" distL="0" distR="0" wp14:anchorId="269E9F39" wp14:editId="05D4D1D5">
-            <wp:extent cx="1793890" cy="2214804"/>
-            <wp:effectExtent l="0" t="0" r="0" b="0"/>
-            <wp:docPr id="6" name="Picture 6"/>
             <wp:cNvGraphicFramePr>
               <a:graphicFrameLocks xmlns:a="http://schemas.openxmlformats.org/drawingml/2006/main" noChangeAspect="1"/>
             </wp:cNvGraphicFramePr>
@@ -389,6 +269,141 @@
                   <pic:spPr>
                     <a:xfrm>
                       <a:off x="0" y="0"/>
+                      <a:ext cx="5943600" cy="3016250"/>
+                    </a:xfrm>
+                    <a:prstGeom prst="rect">
+                      <a:avLst/>
+                    </a:prstGeom>
+                  </pic:spPr>
+                </pic:pic>
+              </a:graphicData>
+            </a:graphic>
+          </wp:inline>
+        </w:drawing>
+      </w:r>
+    </w:p>
+    <w:p>
+      <w:pPr>
+        <w:pStyle w:val="ListParagraph"/>
+        <w:numPr>
+          <w:ilvl w:val="0"/>
+          <w:numId w:val="14"/>
+        </w:numPr>
+        <w:rPr>
+          <w:rFonts w:ascii="Times New Roman" w:hAnsi="Times New Roman" w:cs="Times New Roman"/>
+          <w:b/>
+          <w:sz w:val="24"/>
+        </w:rPr>
+      </w:pPr>
+      <w:r>
+        <w:rPr>
+          <w:rFonts w:ascii="Times New Roman" w:hAnsi="Times New Roman" w:cs="Times New Roman"/>
+          <w:noProof/>
+          <w:color w:val="000000" w:themeColor="text1"/>
+          <w:sz w:val="24"/>
+          <w:szCs w:val="24"/>
+        </w:rPr>
+        <w:t>Step1.</w:t>
+      </w:r>
+      <w:r>
+        <w:rPr>
+          <w:rFonts w:ascii="Times New Roman" w:hAnsi="Times New Roman" w:cs="Times New Roman"/>
+          <w:noProof/>
+          <w:color w:val="000000" w:themeColor="text1"/>
+          <w:sz w:val="24"/>
+          <w:szCs w:val="24"/>
+        </w:rPr>
+        <w:t xml:space="preserve"> File -&gt; Export -&gt; Export Block Design</w:t>
+      </w:r>
+      <w:r>
+        <w:rPr>
+          <w:rFonts w:ascii="Times New Roman" w:hAnsi="Times New Roman" w:cs="Times New Roman"/>
+          <w:noProof/>
+          <w:color w:val="000000" w:themeColor="text1"/>
+          <w:sz w:val="24"/>
+          <w:szCs w:val="24"/>
+        </w:rPr>
+        <w:t>, then</w:t>
+      </w:r>
+      <w:r>
+        <w:rPr>
+          <w:rFonts w:ascii="Times New Roman" w:hAnsi="Times New Roman" w:cs="Times New Roman"/>
+          <w:noProof/>
+          <w:color w:val="000000" w:themeColor="text1"/>
+          <w:sz w:val="24"/>
+          <w:szCs w:val="24"/>
+        </w:rPr>
+        <w:t xml:space="preserve"> give it a name e.g. “</w:t>
+      </w:r>
+      <w:r>
+        <w:rPr>
+          <w:rFonts w:ascii="Times New Roman" w:hAnsi="Times New Roman" w:cs="Times New Roman"/>
+          <w:noProof/>
+          <w:sz w:val="24"/>
+          <w:szCs w:val="24"/>
+        </w:rPr>
+        <w:t>bd_216-pfb2.tcl”</w:t>
+      </w:r>
+      <w:r>
+        <w:rPr>
+          <w:rFonts w:ascii="Times New Roman" w:hAnsi="Times New Roman" w:cs="Times New Roman"/>
+          <w:noProof/>
+          <w:sz w:val="24"/>
+          <w:szCs w:val="24"/>
+        </w:rPr>
+        <w:t xml:space="preserve"> and</w:t>
+      </w:r>
+      <w:r>
+        <w:rPr>
+          <w:rFonts w:ascii="Times New Roman" w:hAnsi="Times New Roman" w:cs="Times New Roman"/>
+          <w:noProof/>
+          <w:color w:val="000000" w:themeColor="text1"/>
+          <w:sz w:val="24"/>
+          <w:szCs w:val="24"/>
+        </w:rPr>
+        <w:t xml:space="preserve"> choose a location to save. </w:t>
+      </w:r>
+    </w:p>
+    <w:p>
+      <w:pPr>
+        <w:jc w:val="center"/>
+        <w:rPr>
+          <w:rFonts w:ascii="Times New Roman" w:hAnsi="Times New Roman" w:cs="Times New Roman"/>
+          <w:b/>
+          <w:sz w:val="24"/>
+        </w:rPr>
+      </w:pPr>
+      <w:r>
+        <w:rPr>
+          <w:rFonts w:ascii="Times New Roman" w:hAnsi="Times New Roman" w:cs="Times New Roman"/>
+          <w:b/>
+          <w:noProof/>
+          <w:sz w:val="24"/>
+        </w:rPr>
+        <w:drawing>
+          <wp:inline distT="0" distB="0" distL="0" distR="0" wp14:anchorId="269E9F39" wp14:editId="05D4D1D5">
+            <wp:extent cx="1793890" cy="2214804"/>
+            <wp:effectExtent l="0" t="0" r="0" b="0"/>
+            <wp:docPr id="6" name="Picture 6"/>
+            <wp:cNvGraphicFramePr>
+              <a:graphicFrameLocks xmlns:a="http://schemas.openxmlformats.org/drawingml/2006/main" noChangeAspect="1"/>
+            </wp:cNvGraphicFramePr>
+            <a:graphic xmlns:a="http://schemas.openxmlformats.org/drawingml/2006/main">
+              <a:graphicData uri="http://schemas.openxmlformats.org/drawingml/2006/picture">
+                <pic:pic xmlns:pic="http://schemas.openxmlformats.org/drawingml/2006/picture">
+                  <pic:nvPicPr>
+                    <pic:cNvPr id="1" name=""/>
+                    <pic:cNvPicPr/>
+                  </pic:nvPicPr>
+                  <pic:blipFill>
+                    <a:blip r:embed="rId10"/>
+                    <a:stretch>
+                      <a:fillRect/>
+                    </a:stretch>
+                  </pic:blipFill>
+                  <pic:spPr>
+                    <a:xfrm>
+                      <a:off x="0" y="0"/>
                       <a:ext cx="1800565" cy="2223045"/>
                     </a:xfrm>
                     <a:prstGeom prst="rect">
@@ -432,7 +447,6 @@
           <w:sz w:val="24"/>
           <w:szCs w:val="24"/>
         </w:rPr>
-        <w:lastRenderedPageBreak/>
         <w:t>Step2</w:t>
       </w:r>
       <w:r>
@@ -475,7 +489,7 @@
           <w:sz w:val="24"/>
         </w:rPr>
       </w:pPr>
-      <w:hyperlink r:id="rId10" w:history="1">
+      <w:hyperlink r:id="rId11" w:history="1">
         <w:r>
           <w:rPr>
             <w:rStyle w:val="Hyperlink"/>
@@ -542,6 +556,7 @@
       <w:r>
         <w:rPr>
           <w:rFonts w:ascii="Times New Roman" w:hAnsi="Times New Roman" w:cs="Times New Roman"/>
+          <w:noProof/>
           <w:sz w:val="24"/>
         </w:rPr>
         <w:drawing>
@@ -549,98 +564,6 @@
             <wp:extent cx="3486637" cy="362001"/>
             <wp:effectExtent l="0" t="0" r="0" b="0"/>
             <wp:docPr id="10" name="Picture 10"/>
-            <wp:cNvGraphicFramePr>
-              <a:graphicFrameLocks xmlns:a="http://schemas.openxmlformats.org/drawingml/2006/main" noChangeAspect="1"/>
-            </wp:cNvGraphicFramePr>
-            <a:graphic xmlns:a="http://schemas.openxmlformats.org/drawingml/2006/main">
-              <a:graphicData uri="http://schemas.openxmlformats.org/drawingml/2006/picture">
-                <pic:pic xmlns:pic="http://schemas.openxmlformats.org/drawingml/2006/picture">
-                  <pic:nvPicPr>
-                    <pic:cNvPr id="1" name=""/>
-                    <pic:cNvPicPr/>
-                  </pic:nvPicPr>
-                  <pic:blipFill>
-                    <a:blip r:embed="rId11"/>
-                    <a:stretch>
-                      <a:fillRect/>
-                    </a:stretch>
-                  </pic:blipFill>
-                  <pic:spPr>
-                    <a:xfrm>
-                      <a:off x="0" y="0"/>
-                      <a:ext cx="3486637" cy="362001"/>
-                    </a:xfrm>
-                    <a:prstGeom prst="rect">
-                      <a:avLst/>
-                    </a:prstGeom>
-                  </pic:spPr>
-                </pic:pic>
-              </a:graphicData>
-            </a:graphic>
-          </wp:inline>
-        </w:drawing>
-      </w:r>
-    </w:p>
-    <w:p>
-      <w:pPr>
-        <w:pStyle w:val="ListParagraph"/>
-        <w:ind w:left="360"/>
-        <w:rPr>
-          <w:rFonts w:ascii="Times New Roman" w:hAnsi="Times New Roman" w:cs="Times New Roman"/>
-          <w:sz w:val="24"/>
-        </w:rPr>
-      </w:pPr>
-    </w:p>
-    <w:p>
-      <w:pPr>
-        <w:pStyle w:val="ListParagraph"/>
-        <w:ind w:left="360"/>
-        <w:rPr>
-          <w:rFonts w:ascii="Times New Roman" w:hAnsi="Times New Roman" w:cs="Times New Roman"/>
-          <w:sz w:val="24"/>
-        </w:rPr>
-      </w:pPr>
-      <w:r>
-        <w:rPr>
-          <w:rFonts w:ascii="Times New Roman" w:hAnsi="Times New Roman" w:cs="Times New Roman"/>
-          <w:sz w:val="24"/>
-        </w:rPr>
-        <w:t>The “</w:t>
-      </w:r>
-      <w:r>
-        <w:rPr>
-          <w:rFonts w:ascii="Times New Roman" w:hAnsi="Times New Roman" w:cs="Times New Roman"/>
-          <w:sz w:val="24"/>
-        </w:rPr>
-        <w:t>bd_216-pfb2.tcl</w:t>
-      </w:r>
-      <w:r>
-        <w:rPr>
-          <w:rFonts w:ascii="Times New Roman" w:hAnsi="Times New Roman" w:cs="Times New Roman"/>
-          <w:sz w:val="24"/>
-        </w:rPr>
-        <w:t>” need to match the name of the block design script that we exported in step1 above. Here it already is matched.</w:t>
-      </w:r>
-    </w:p>
-    <w:p>
-      <w:pPr>
-        <w:pStyle w:val="ListParagraph"/>
-        <w:ind w:left="360"/>
-        <w:rPr>
-          <w:rFonts w:ascii="Times New Roman" w:hAnsi="Times New Roman" w:cs="Times New Roman"/>
-          <w:sz w:val="24"/>
-        </w:rPr>
-      </w:pPr>
-      <w:r>
-        <w:rPr>
-          <w:rFonts w:ascii="Times New Roman" w:hAnsi="Times New Roman" w:cs="Times New Roman"/>
-          <w:sz w:val="24"/>
-        </w:rPr>
-        <w:drawing>
-          <wp:inline distT="0" distB="0" distL="0" distR="0" wp14:anchorId="5058CA76" wp14:editId="58661C74">
-            <wp:extent cx="5274860" cy="322916"/>
-            <wp:effectExtent l="0" t="0" r="2540" b="1270"/>
-            <wp:docPr id="9" name="Picture 9"/>
             <wp:cNvGraphicFramePr>
               <a:graphicFrameLocks xmlns:a="http://schemas.openxmlformats.org/drawingml/2006/main" noChangeAspect="1"/>
             </wp:cNvGraphicFramePr>
@@ -660,6 +583,99 @@
                   <pic:spPr>
                     <a:xfrm>
                       <a:off x="0" y="0"/>
+                      <a:ext cx="3486637" cy="362001"/>
+                    </a:xfrm>
+                    <a:prstGeom prst="rect">
+                      <a:avLst/>
+                    </a:prstGeom>
+                  </pic:spPr>
+                </pic:pic>
+              </a:graphicData>
+            </a:graphic>
+          </wp:inline>
+        </w:drawing>
+      </w:r>
+    </w:p>
+    <w:p>
+      <w:pPr>
+        <w:pStyle w:val="ListParagraph"/>
+        <w:ind w:left="360"/>
+        <w:rPr>
+          <w:rFonts w:ascii="Times New Roman" w:hAnsi="Times New Roman" w:cs="Times New Roman"/>
+          <w:sz w:val="24"/>
+        </w:rPr>
+      </w:pPr>
+    </w:p>
+    <w:p>
+      <w:pPr>
+        <w:pStyle w:val="ListParagraph"/>
+        <w:ind w:left="360"/>
+        <w:rPr>
+          <w:rFonts w:ascii="Times New Roman" w:hAnsi="Times New Roman" w:cs="Times New Roman"/>
+          <w:sz w:val="24"/>
+        </w:rPr>
+      </w:pPr>
+      <w:r>
+        <w:rPr>
+          <w:rFonts w:ascii="Times New Roman" w:hAnsi="Times New Roman" w:cs="Times New Roman"/>
+          <w:sz w:val="24"/>
+        </w:rPr>
+        <w:t>The “</w:t>
+      </w:r>
+      <w:r>
+        <w:rPr>
+          <w:rFonts w:ascii="Times New Roman" w:hAnsi="Times New Roman" w:cs="Times New Roman"/>
+          <w:sz w:val="24"/>
+        </w:rPr>
+        <w:t>bd_216-pfb2.tcl</w:t>
+      </w:r>
+      <w:r>
+        <w:rPr>
+          <w:rFonts w:ascii="Times New Roman" w:hAnsi="Times New Roman" w:cs="Times New Roman"/>
+          <w:sz w:val="24"/>
+        </w:rPr>
+        <w:t>” need to match the name of the block design script that we exported in step1 above. Here it already is matched.</w:t>
+      </w:r>
+    </w:p>
+    <w:p>
+      <w:pPr>
+        <w:pStyle w:val="ListParagraph"/>
+        <w:ind w:left="360"/>
+        <w:rPr>
+          <w:rFonts w:ascii="Times New Roman" w:hAnsi="Times New Roman" w:cs="Times New Roman"/>
+          <w:sz w:val="24"/>
+        </w:rPr>
+      </w:pPr>
+      <w:r>
+        <w:rPr>
+          <w:rFonts w:ascii="Times New Roman" w:hAnsi="Times New Roman" w:cs="Times New Roman"/>
+          <w:noProof/>
+          <w:sz w:val="24"/>
+        </w:rPr>
+        <w:drawing>
+          <wp:inline distT="0" distB="0" distL="0" distR="0" wp14:anchorId="5058CA76" wp14:editId="58661C74">
+            <wp:extent cx="5274860" cy="322916"/>
+            <wp:effectExtent l="0" t="0" r="2540" b="1270"/>
+            <wp:docPr id="9" name="Picture 9"/>
+            <wp:cNvGraphicFramePr>
+              <a:graphicFrameLocks xmlns:a="http://schemas.openxmlformats.org/drawingml/2006/main" noChangeAspect="1"/>
+            </wp:cNvGraphicFramePr>
+            <a:graphic xmlns:a="http://schemas.openxmlformats.org/drawingml/2006/main">
+              <a:graphicData uri="http://schemas.openxmlformats.org/drawingml/2006/picture">
+                <pic:pic xmlns:pic="http://schemas.openxmlformats.org/drawingml/2006/picture">
+                  <pic:nvPicPr>
+                    <pic:cNvPr id="1" name=""/>
+                    <pic:cNvPicPr/>
+                  </pic:nvPicPr>
+                  <pic:blipFill>
+                    <a:blip r:embed="rId13"/>
+                    <a:stretch>
+                      <a:fillRect/>
+                    </a:stretch>
+                  </pic:blipFill>
+                  <pic:spPr>
+                    <a:xfrm>
+                      <a:off x="0" y="0"/>
                       <a:ext cx="5346793" cy="327320"/>
                     </a:xfrm>
                     <a:prstGeom prst="rect">
@@ -744,21 +760,7 @@
           <w:rFonts w:ascii="Times New Roman" w:hAnsi="Times New Roman" w:cs="Times New Roman"/>
           <w:sz w:val="24"/>
         </w:rPr>
-        <w:t>follow</w:t>
-      </w:r>
-      <w:r>
-        <w:rPr>
-          <w:rFonts w:ascii="Times New Roman" w:hAnsi="Times New Roman" w:cs="Times New Roman"/>
-          <w:sz w:val="24"/>
-        </w:rPr>
-        <w:t xml:space="preserve"> </w:t>
-      </w:r>
-      <w:r>
-        <w:rPr>
-          <w:rFonts w:ascii="Times New Roman" w:hAnsi="Times New Roman" w:cs="Times New Roman"/>
-          <w:sz w:val="24"/>
-        </w:rPr>
-        <w:t xml:space="preserve">the steps in </w:t>
+        <w:t xml:space="preserve">follow the steps in </w:t>
       </w:r>
       <w:r>
         <w:rPr>
@@ -791,8 +793,6 @@
         </w:rPr>
         <w:t xml:space="preserve"> re-created the block design.</w:t>
       </w:r>
-      <w:bookmarkStart w:id="0" w:name="_GoBack"/>
-      <w:bookmarkEnd w:id="0"/>
     </w:p>
     <w:p>
       <w:pPr>
@@ -860,7 +860,7 @@
           <w:sz w:val="24"/>
         </w:rPr>
       </w:pPr>
-      <w:hyperlink r:id="rId13" w:history="1">
+      <w:hyperlink r:id="rId14" w:history="1">
         <w:r>
           <w:rPr>
             <w:rStyle w:val="Hyperlink"/>
@@ -1055,30 +1055,14 @@
           <w:sz w:val="24"/>
         </w:rPr>
       </w:pPr>
-      <w:hyperlink r:id="rId14" w:history="1">
+      <w:hyperlink r:id="rId15" w:history="1">
         <w:r>
           <w:rPr>
             <w:rStyle w:val="Hyperlink"/>
             <w:rFonts w:ascii="Times New Roman" w:hAnsi="Times New Roman" w:cs="Times New Roman"/>
             <w:sz w:val="24"/>
           </w:rPr>
-          <w:t>https:/</w:t>
-        </w:r>
-        <w:r>
-          <w:rPr>
-            <w:rStyle w:val="Hyperlink"/>
-            <w:rFonts w:ascii="Times New Roman" w:hAnsi="Times New Roman" w:cs="Times New Roman"/>
-            <w:sz w:val="24"/>
-          </w:rPr>
-          <w:t>/</w:t>
-        </w:r>
-        <w:r>
-          <w:rPr>
-            <w:rStyle w:val="Hyperlink"/>
-            <w:rFonts w:ascii="Times New Roman" w:hAnsi="Times New Roman" w:cs="Times New Roman"/>
-            <w:sz w:val="24"/>
-          </w:rPr>
-          <w:t>github.com/openquantumhardware/qick/tree/fb4a08fc544345af344e129b6d7c1bd98cf914f3</w:t>
+          <w:t>https://github.com/openquantumhardware/qick/tree/fb4a08fc544345af344e129b6d7c1bd98cf914f3</w:t>
         </w:r>
       </w:hyperlink>
     </w:p>
@@ -1121,7 +1105,7 @@
           <w:sz w:val="24"/>
         </w:rPr>
       </w:pPr>
-      <w:hyperlink r:id="rId15" w:history="1">
+      <w:hyperlink r:id="rId16" w:history="1">
         <w:r>
           <w:rPr>
             <w:rStyle w:val="Hyperlink"/>
@@ -1187,6 +1171,7 @@
           <w:rFonts w:ascii="Times New Roman" w:hAnsi="Times New Roman" w:cs="Times New Roman"/>
           <w:sz w:val="24"/>
         </w:rPr>
+        <w:lastRenderedPageBreak/>
         <w:t xml:space="preserve">Step4. Open vivado (2020.2). Then, in Tcl Console, cd to </w:t>
       </w:r>
       <w:r>
@@ -1213,7 +1198,6 @@
           <w:noProof/>
           <w:sz w:val="24"/>
         </w:rPr>
-        <w:lastRenderedPageBreak/>
         <w:drawing>
           <wp:inline distT="0" distB="0" distL="0" distR="0" wp14:anchorId="6BD8A6DA" wp14:editId="7185F2CD">
             <wp:extent cx="2842506" cy="2110923"/>
@@ -1230,7 +1214,7 @@
                     <pic:cNvPicPr/>
                   </pic:nvPicPr>
                   <pic:blipFill>
-                    <a:blip r:embed="rId16"/>
+                    <a:blip r:embed="rId17"/>
                     <a:stretch>
                       <a:fillRect/>
                     </a:stretch>
@@ -1374,7 +1358,7 @@
                     <pic:cNvPicPr/>
                   </pic:nvPicPr>
                   <pic:blipFill>
-                    <a:blip r:embed="rId17"/>
+                    <a:blip r:embed="rId18"/>
                     <a:stretch>
                       <a:fillRect/>
                     </a:stretch>
@@ -4013,7 +3997,7 @@
 </file>
 
 <file path=customXml/itemProps1.xml><?xml version="1.0" encoding="utf-8"?>
-<ds:datastoreItem xmlns:ds="http://schemas.openxmlformats.org/officeDocument/2006/customXml" ds:itemID="{82C8DE12-83AC-40AA-B012-3C228040D770}">
+<ds:datastoreItem xmlns:ds="http://schemas.openxmlformats.org/officeDocument/2006/customXml" ds:itemID="{21A75091-DC41-47D8-8865-88FD69111CF1}">
   <ds:schemaRefs>
     <ds:schemaRef ds:uri="http://schemas.openxmlformats.org/officeDocument/2006/bibliography"/>
   </ds:schemaRefs>

</xml_diff>